<commit_message>
notes from June 1 & 2
</commit_message>
<xml_diff>
--- a/June 1/HiddenCurriculumSoftwareEngineerBeyondCoding.RachelBrown.docx
+++ b/June 1/HiddenCurriculumSoftwareEngineerBeyondCoding.RachelBrown.docx
@@ -41,15 +41,180 @@
     <w:p/>
     <w:p>
       <w:r>
-        <w:t>Our leverage? My toolkit! (And Jesus!)</w:t>
+        <w:t>Our leverage? My toolkit! (And Jesus!</w:t>
+      </w:r>
+      <w:r>
+        <w:t>)</w:t>
       </w:r>
     </w:p>
     <w:p/>
     <w:p/>
+    <w:p>
+      <w:r>
+        <w:rPr>
+          <w:noProof/>
+        </w:rPr>
+        <w:drawing>
+          <wp:anchor distT="0" distB="0" distL="114300" distR="114300" simplePos="0" relativeHeight="251658240" behindDoc="1" locked="0" layoutInCell="1" allowOverlap="1" wp14:anchorId="5DDF5579" wp14:editId="039C2EE2">
+            <wp:simplePos x="0" y="0"/>
+            <wp:positionH relativeFrom="column">
+              <wp:posOffset>508800</wp:posOffset>
+            </wp:positionH>
+            <wp:positionV relativeFrom="paragraph">
+              <wp:posOffset>84123</wp:posOffset>
+            </wp:positionV>
+            <wp:extent cx="4780721" cy="6374295"/>
+            <wp:effectExtent l="0" t="0" r="0" b="1270"/>
+            <wp:wrapTight wrapText="bothSides">
+              <wp:wrapPolygon edited="0">
+                <wp:start x="0" y="0"/>
+                <wp:lineTo x="0" y="21561"/>
+                <wp:lineTo x="21520" y="21561"/>
+                <wp:lineTo x="21520" y="0"/>
+                <wp:lineTo x="0" y="0"/>
+              </wp:wrapPolygon>
+            </wp:wrapTight>
+            <wp:docPr id="334788316" name="Picture 1" descr="A screen with text on it&#10;&#10;Description automatically generated with low confidence"/>
+            <wp:cNvGraphicFramePr>
+              <a:graphicFrameLocks xmlns:a="http://schemas.openxmlformats.org/drawingml/2006/main" noChangeAspect="1"/>
+            </wp:cNvGraphicFramePr>
+            <a:graphic xmlns:a="http://schemas.openxmlformats.org/drawingml/2006/main">
+              <a:graphicData uri="http://schemas.openxmlformats.org/drawingml/2006/picture">
+                <pic:pic xmlns:pic="http://schemas.openxmlformats.org/drawingml/2006/picture">
+                  <pic:nvPicPr>
+                    <pic:cNvPr id="334788316" name="Picture 1" descr="A screen with text on it&#10;&#10;Description automatically generated with low confidence"/>
+                    <pic:cNvPicPr/>
+                  </pic:nvPicPr>
+                  <pic:blipFill>
+                    <a:blip r:embed="rId4">
+                      <a:extLst>
+                        <a:ext uri="{28A0092B-C50C-407E-A947-70E740481C1C}">
+                          <a14:useLocalDpi xmlns:a14="http://schemas.microsoft.com/office/drawing/2010/main" val="0"/>
+                        </a:ext>
+                      </a:extLst>
+                    </a:blip>
+                    <a:stretch>
+                      <a:fillRect/>
+                    </a:stretch>
+                  </pic:blipFill>
+                  <pic:spPr>
+                    <a:xfrm>
+                      <a:off x="0" y="0"/>
+                      <a:ext cx="4780721" cy="6374295"/>
+                    </a:xfrm>
+                    <a:prstGeom prst="rect">
+                      <a:avLst/>
+                    </a:prstGeom>
+                  </pic:spPr>
+                </pic:pic>
+              </a:graphicData>
+            </a:graphic>
+            <wp14:sizeRelH relativeFrom="page">
+              <wp14:pctWidth>0</wp14:pctWidth>
+            </wp14:sizeRelH>
+            <wp14:sizeRelV relativeFrom="page">
+              <wp14:pctHeight>0</wp14:pctHeight>
+            </wp14:sizeRelV>
+          </wp:anchor>
+        </w:drawing>
+      </w:r>
+    </w:p>
+    <w:p/>
     <w:p/>
     <w:p>
       <w:r>
-        <w:t>[insert pictures]</w:t>
+        <w:rPr>
+          <w:noProof/>
+        </w:rPr>
+        <w:lastRenderedPageBreak/>
+        <w:drawing>
+          <wp:inline distT="0" distB="0" distL="0" distR="0" wp14:anchorId="7E6F4188" wp14:editId="30D4E152">
+            <wp:extent cx="5943600" cy="7924800"/>
+            <wp:effectExtent l="0" t="0" r="0" b="0"/>
+            <wp:docPr id="902654947" name="Picture 2" descr="A picture containing text, clothing, presentation, projection screen&#10;&#10;Description automatically generated"/>
+            <wp:cNvGraphicFramePr>
+              <a:graphicFrameLocks xmlns:a="http://schemas.openxmlformats.org/drawingml/2006/main" noChangeAspect="1"/>
+            </wp:cNvGraphicFramePr>
+            <a:graphic xmlns:a="http://schemas.openxmlformats.org/drawingml/2006/main">
+              <a:graphicData uri="http://schemas.openxmlformats.org/drawingml/2006/picture">
+                <pic:pic xmlns:pic="http://schemas.openxmlformats.org/drawingml/2006/picture">
+                  <pic:nvPicPr>
+                    <pic:cNvPr id="902654947" name="Picture 2" descr="A picture containing text, clothing, presentation, projection screen&#10;&#10;Description automatically generated"/>
+                    <pic:cNvPicPr/>
+                  </pic:nvPicPr>
+                  <pic:blipFill>
+                    <a:blip r:embed="rId5">
+                      <a:extLst>
+                        <a:ext uri="{28A0092B-C50C-407E-A947-70E740481C1C}">
+                          <a14:useLocalDpi xmlns:a14="http://schemas.microsoft.com/office/drawing/2010/main" val="0"/>
+                        </a:ext>
+                      </a:extLst>
+                    </a:blip>
+                    <a:stretch>
+                      <a:fillRect/>
+                    </a:stretch>
+                  </pic:blipFill>
+                  <pic:spPr>
+                    <a:xfrm>
+                      <a:off x="0" y="0"/>
+                      <a:ext cx="5943600" cy="7924800"/>
+                    </a:xfrm>
+                    <a:prstGeom prst="rect">
+                      <a:avLst/>
+                    </a:prstGeom>
+                  </pic:spPr>
+                </pic:pic>
+              </a:graphicData>
+            </a:graphic>
+          </wp:inline>
+        </w:drawing>
+      </w:r>
+      <w:r>
+        <w:rPr>
+          <w:noProof/>
+        </w:rPr>
+        <w:lastRenderedPageBreak/>
+        <w:drawing>
+          <wp:inline distT="0" distB="0" distL="0" distR="0" wp14:anchorId="1F905AFE" wp14:editId="056BA141">
+            <wp:extent cx="5943600" cy="7924800"/>
+            <wp:effectExtent l="0" t="0" r="0" b="0"/>
+            <wp:docPr id="1913323912" name="Picture 3" descr="A person looking at a screen&#10;&#10;Description automatically generated with low confidence"/>
+            <wp:cNvGraphicFramePr>
+              <a:graphicFrameLocks xmlns:a="http://schemas.openxmlformats.org/drawingml/2006/main" noChangeAspect="1"/>
+            </wp:cNvGraphicFramePr>
+            <a:graphic xmlns:a="http://schemas.openxmlformats.org/drawingml/2006/main">
+              <a:graphicData uri="http://schemas.openxmlformats.org/drawingml/2006/picture">
+                <pic:pic xmlns:pic="http://schemas.openxmlformats.org/drawingml/2006/picture">
+                  <pic:nvPicPr>
+                    <pic:cNvPr id="1913323912" name="Picture 3" descr="A person looking at a screen&#10;&#10;Description automatically generated with low confidence"/>
+                    <pic:cNvPicPr/>
+                  </pic:nvPicPr>
+                  <pic:blipFill>
+                    <a:blip r:embed="rId6">
+                      <a:extLst>
+                        <a:ext uri="{28A0092B-C50C-407E-A947-70E740481C1C}">
+                          <a14:useLocalDpi xmlns:a14="http://schemas.microsoft.com/office/drawing/2010/main" val="0"/>
+                        </a:ext>
+                      </a:extLst>
+                    </a:blip>
+                    <a:stretch>
+                      <a:fillRect/>
+                    </a:stretch>
+                  </pic:blipFill>
+                  <pic:spPr>
+                    <a:xfrm>
+                      <a:off x="0" y="0"/>
+                      <a:ext cx="5943600" cy="7924800"/>
+                    </a:xfrm>
+                    <a:prstGeom prst="rect">
+                      <a:avLst/>
+                    </a:prstGeom>
+                  </pic:spPr>
+                </pic:pic>
+              </a:graphicData>
+            </a:graphic>
+          </wp:inline>
+        </w:drawing>
       </w:r>
     </w:p>
     <w:sectPr>

</xml_diff>